<commit_message>
final edits for paperwork
</commit_message>
<xml_diff>
--- a/Weekly Reports/W3_WeeklyProReport.docx
+++ b/Weekly Reports/W3_WeeklyProReport.docx
@@ -91,16 +91,7 @@
           <w:sz w:val="36"/>
           <w:szCs w:val="36"/>
         </w:rPr>
-        <w:t>Weekly Production Repor</w:t>
-      </w:r>
-      <w:r>
-        <w:rPr>
-          <w:b/>
-          <w:color w:val="000000" w:themeColor="text1"/>
-          <w:sz w:val="36"/>
-          <w:szCs w:val="36"/>
-        </w:rPr>
-        <w:t>t</w:t>
+        <w:t>Weekly Production Report</w:t>
       </w:r>
     </w:p>
     <w:p>
@@ -226,6 +217,7 @@
       </w:pPr>
       <w:r>
         <w:rPr>
+          <w:noProof/>
           <w:color w:val="000000" w:themeColor="text1"/>
           <w:sz w:val="24"/>
           <w:szCs w:val="24"/>
@@ -489,7 +481,7 @@
         <w:jc w:val="center"/>
         <w:rPr>
           <w:color w:val="000000" w:themeColor="text1"/>
-          <w:sz w:val="36"/>
+          <w:sz w:val="28"/>
           <w:szCs w:val="36"/>
         </w:rPr>
       </w:pPr>
@@ -504,7 +496,7 @@
       <w:r>
         <w:rPr>
           <w:color w:val="000000" w:themeColor="text1"/>
-          <w:sz w:val="36"/>
+          <w:sz w:val="28"/>
           <w:szCs w:val="36"/>
         </w:rPr>
         <w:lastRenderedPageBreak/>
@@ -517,14 +509,14 @@
         <w:jc w:val="center"/>
         <w:rPr>
           <w:color w:val="385623" w:themeColor="accent6" w:themeShade="80"/>
-          <w:sz w:val="32"/>
+          <w:sz w:val="28"/>
           <w:szCs w:val="28"/>
         </w:rPr>
       </w:pPr>
       <w:r>
         <w:rPr>
           <w:color w:val="385623" w:themeColor="accent6" w:themeShade="80"/>
-          <w:sz w:val="32"/>
+          <w:sz w:val="28"/>
           <w:szCs w:val="28"/>
         </w:rPr>
         <w:t>Green</w:t>
@@ -536,7 +528,7 @@
         <w:jc w:val="center"/>
         <w:rPr>
           <w:color w:val="000000" w:themeColor="text1"/>
-          <w:sz w:val="8"/>
+          <w:sz w:val="4"/>
           <w:szCs w:val="28"/>
         </w:rPr>
       </w:pPr>
@@ -547,14 +539,14 @@
         <w:jc w:val="center"/>
         <w:rPr>
           <w:color w:val="000000" w:themeColor="text1"/>
-          <w:sz w:val="36"/>
+          <w:sz w:val="28"/>
           <w:szCs w:val="36"/>
         </w:rPr>
       </w:pPr>
       <w:r>
         <w:rPr>
           <w:color w:val="000000" w:themeColor="text1"/>
-          <w:sz w:val="36"/>
+          <w:sz w:val="28"/>
           <w:szCs w:val="36"/>
         </w:rPr>
         <w:t xml:space="preserve">Current Milestone: </w:t>
@@ -566,14 +558,14 @@
         <w:jc w:val="center"/>
         <w:rPr>
           <w:color w:val="000000" w:themeColor="text1"/>
-          <w:sz w:val="28"/>
-          <w:szCs w:val="28"/>
-        </w:rPr>
-      </w:pPr>
-      <w:r>
-        <w:rPr>
-          <w:color w:val="000000" w:themeColor="text1"/>
-          <w:sz w:val="28"/>
+          <w:sz w:val="24"/>
+          <w:szCs w:val="28"/>
+        </w:rPr>
+      </w:pPr>
+      <w:r>
+        <w:rPr>
+          <w:color w:val="000000" w:themeColor="text1"/>
+          <w:sz w:val="24"/>
           <w:szCs w:val="28"/>
         </w:rPr>
         <w:t>Concept/Engine Proof</w:t>
@@ -584,8 +576,8 @@
         <w:spacing w:after="0"/>
         <w:rPr>
           <w:color w:val="000000" w:themeColor="text1"/>
-          <w:sz w:val="14"/>
-          <w:szCs w:val="28"/>
+          <w:sz w:val="24"/>
+          <w:szCs w:val="24"/>
         </w:rPr>
       </w:pPr>
     </w:p>
@@ -595,15 +587,15 @@
         <w:jc w:val="center"/>
         <w:rPr>
           <w:color w:val="000000" w:themeColor="text1"/>
-          <w:sz w:val="36"/>
-          <w:szCs w:val="36"/>
-        </w:rPr>
-      </w:pPr>
-      <w:r>
-        <w:rPr>
-          <w:color w:val="000000" w:themeColor="text1"/>
-          <w:sz w:val="36"/>
-          <w:szCs w:val="36"/>
+          <w:sz w:val="28"/>
+          <w:szCs w:val="28"/>
+        </w:rPr>
+      </w:pPr>
+      <w:r>
+        <w:rPr>
+          <w:color w:val="000000" w:themeColor="text1"/>
+          <w:sz w:val="28"/>
+          <w:szCs w:val="28"/>
         </w:rPr>
         <w:t>Accomplishments:</w:t>
       </w:r>
@@ -629,18 +621,27 @@
               <w:rPr>
                 <w:b/>
                 <w:color w:val="000000" w:themeColor="text1"/>
-                <w:sz w:val="28"/>
-                <w:szCs w:val="28"/>
-              </w:rPr>
-            </w:pPr>
-            <w:r>
-              <w:rPr>
-                <w:b/>
-                <w:color w:val="000000" w:themeColor="text1"/>
-                <w:sz w:val="28"/>
-                <w:szCs w:val="28"/>
+                <w:sz w:val="24"/>
+                <w:szCs w:val="24"/>
+              </w:rPr>
+            </w:pPr>
+            <w:r>
+              <w:rPr>
+                <w:b/>
+                <w:color w:val="000000" w:themeColor="text1"/>
+                <w:sz w:val="24"/>
+                <w:szCs w:val="24"/>
               </w:rPr>
               <w:t>Juli Gregg</w:t>
+            </w:r>
+            <w:r>
+              <w:rPr>
+                <w:b/>
+                <w:color w:val="000000" w:themeColor="text1"/>
+                <w:sz w:val="24"/>
+                <w:szCs w:val="24"/>
+              </w:rPr>
+              <w:t>:</w:t>
             </w:r>
           </w:p>
         </w:tc>
@@ -650,28 +651,75 @@
           </w:tcPr>
           <w:p>
             <w:pPr>
-              <w:jc w:val="center"/>
-              <w:rPr>
-                <w:color w:val="000000" w:themeColor="text1"/>
-                <w:sz w:val="28"/>
-                <w:szCs w:val="28"/>
-              </w:rPr>
-            </w:pPr>
-            <w:r>
-              <w:rPr>
-                <w:color w:val="000000" w:themeColor="text1"/>
-                <w:sz w:val="28"/>
-                <w:szCs w:val="28"/>
-              </w:rPr>
-              <w:t>Worked to implement Game State Manager. Completed work on Game Design Document</w:t>
-            </w:r>
-            <w:r>
-              <w:rPr>
-                <w:color w:val="000000" w:themeColor="text1"/>
-                <w:sz w:val="28"/>
-                <w:szCs w:val="28"/>
+              <w:rPr>
+                <w:color w:val="000000" w:themeColor="text1"/>
+                <w:sz w:val="24"/>
+                <w:szCs w:val="24"/>
+              </w:rPr>
+            </w:pPr>
+            <w:r>
+              <w:rPr>
+                <w:color w:val="000000" w:themeColor="text1"/>
+                <w:sz w:val="24"/>
+                <w:szCs w:val="24"/>
+              </w:rPr>
+              <w:t xml:space="preserve">Completed </w:t>
+            </w:r>
+            <w:r>
+              <w:rPr>
+                <w:color w:val="000000" w:themeColor="text1"/>
+                <w:sz w:val="24"/>
+                <w:szCs w:val="24"/>
+              </w:rPr>
+              <w:t xml:space="preserve">the </w:t>
+            </w:r>
+            <w:r>
+              <w:rPr>
+                <w:color w:val="000000" w:themeColor="text1"/>
+                <w:sz w:val="24"/>
+                <w:szCs w:val="24"/>
+              </w:rPr>
+              <w:t>Game State Manager,</w:t>
+            </w:r>
+            <w:r>
+              <w:rPr>
+                <w:color w:val="000000" w:themeColor="text1"/>
+                <w:sz w:val="24"/>
+                <w:szCs w:val="24"/>
+              </w:rPr>
+              <w:t xml:space="preserve"> </w:t>
+            </w:r>
+            <w:r>
+              <w:rPr>
+                <w:color w:val="000000" w:themeColor="text1"/>
+                <w:sz w:val="24"/>
+                <w:szCs w:val="24"/>
+              </w:rPr>
+              <w:t>Game Design Document</w:t>
+            </w:r>
+            <w:r>
+              <w:rPr>
+                <w:color w:val="000000" w:themeColor="text1"/>
+                <w:sz w:val="24"/>
+                <w:szCs w:val="24"/>
+              </w:rPr>
+              <w:t xml:space="preserve"> (final draft)</w:t>
+            </w:r>
+            <w:r>
+              <w:rPr>
+                <w:color w:val="000000" w:themeColor="text1"/>
+                <w:sz w:val="24"/>
+                <w:szCs w:val="24"/>
               </w:rPr>
               <w:t xml:space="preserve"> and Game Concept Presentation.</w:t>
+            </w:r>
+            <w:r>
+              <w:rPr>
+                <w:color w:val="000000" w:themeColor="text1"/>
+                <w:sz w:val="24"/>
+                <w:szCs w:val="24"/>
+              </w:rPr>
+              <w:t xml:space="preserve"> Edited camera movement to move based on player movement.</w:t>
             </w:r>
           </w:p>
         </w:tc>
@@ -687,18 +735,27 @@
               <w:rPr>
                 <w:b/>
                 <w:color w:val="000000" w:themeColor="text1"/>
-                <w:sz w:val="28"/>
-                <w:szCs w:val="28"/>
-              </w:rPr>
-            </w:pPr>
-            <w:r>
-              <w:rPr>
-                <w:b/>
-                <w:color w:val="000000" w:themeColor="text1"/>
-                <w:sz w:val="28"/>
-                <w:szCs w:val="28"/>
+                <w:sz w:val="24"/>
+                <w:szCs w:val="24"/>
+              </w:rPr>
+            </w:pPr>
+            <w:r>
+              <w:rPr>
+                <w:b/>
+                <w:color w:val="000000" w:themeColor="text1"/>
+                <w:sz w:val="24"/>
+                <w:szCs w:val="24"/>
               </w:rPr>
               <w:t>Dan Muller</w:t>
+            </w:r>
+            <w:r>
+              <w:rPr>
+                <w:b/>
+                <w:color w:val="000000" w:themeColor="text1"/>
+                <w:sz w:val="24"/>
+                <w:szCs w:val="24"/>
+              </w:rPr>
+              <w:t>:</w:t>
             </w:r>
           </w:p>
         </w:tc>
@@ -708,108 +765,35 @@
           </w:tcPr>
           <w:p>
             <w:pPr>
-              <w:jc w:val="center"/>
-              <w:rPr>
-                <w:color w:val="000000" w:themeColor="text1"/>
-                <w:sz w:val="28"/>
-                <w:szCs w:val="28"/>
-              </w:rPr>
-            </w:pPr>
-            <w:r>
-              <w:rPr>
-                <w:color w:val="000000" w:themeColor="text1"/>
-                <w:sz w:val="28"/>
-                <w:szCs w:val="28"/>
-              </w:rPr>
-              <w:t xml:space="preserve">Worked on strengthening </w:t>
-            </w:r>
-            <w:r>
-              <w:rPr>
-                <w:color w:val="000000" w:themeColor="text1"/>
-                <w:sz w:val="28"/>
-                <w:szCs w:val="28"/>
-              </w:rPr>
-              <w:t xml:space="preserve">Player, </w:t>
-            </w:r>
-            <w:r>
-              <w:rPr>
-                <w:color w:val="000000" w:themeColor="text1"/>
-                <w:sz w:val="28"/>
-                <w:szCs w:val="28"/>
-              </w:rPr>
-              <w:t>Sprite</w:t>
-            </w:r>
-            <w:r>
-              <w:rPr>
-                <w:color w:val="000000" w:themeColor="text1"/>
-                <w:sz w:val="28"/>
-                <w:szCs w:val="28"/>
-              </w:rPr>
-              <w:t>, and Animation</w:t>
-            </w:r>
-            <w:r>
-              <w:rPr>
-                <w:color w:val="000000" w:themeColor="text1"/>
-                <w:sz w:val="28"/>
-                <w:szCs w:val="28"/>
-              </w:rPr>
-              <w:t xml:space="preserve"> code. </w:t>
-            </w:r>
-            <w:r>
-              <w:rPr>
-                <w:color w:val="000000" w:themeColor="text1"/>
-                <w:sz w:val="28"/>
-                <w:szCs w:val="28"/>
-              </w:rPr>
-              <w:t>Implemented and began testing most</w:t>
-            </w:r>
-            <w:r>
-              <w:rPr>
-                <w:color w:val="000000" w:themeColor="text1"/>
-                <w:sz w:val="28"/>
-                <w:szCs w:val="28"/>
-              </w:rPr>
-              <w:t xml:space="preserve"> </w:t>
-            </w:r>
-            <w:r>
-              <w:rPr>
-                <w:color w:val="000000" w:themeColor="text1"/>
-                <w:sz w:val="28"/>
-                <w:szCs w:val="28"/>
-              </w:rPr>
-              <w:t>p</w:t>
-            </w:r>
-            <w:r>
-              <w:rPr>
-                <w:color w:val="000000" w:themeColor="text1"/>
-                <w:sz w:val="28"/>
-                <w:szCs w:val="28"/>
-              </w:rPr>
-              <w:t>hysics</w:t>
-            </w:r>
-            <w:r>
-              <w:rPr>
-                <w:color w:val="000000" w:themeColor="text1"/>
-                <w:sz w:val="28"/>
-                <w:szCs w:val="28"/>
-              </w:rPr>
-              <w:t xml:space="preserve"> and created</w:t>
-            </w:r>
-            <w:r>
-              <w:rPr>
-                <w:color w:val="000000" w:themeColor="text1"/>
-                <w:sz w:val="28"/>
-                <w:szCs w:val="28"/>
-              </w:rPr>
-              <w:t xml:space="preserve"> basic </w:t>
-            </w:r>
-            <w:r>
-              <w:rPr>
-                <w:color w:val="000000" w:themeColor="text1"/>
-                <w:sz w:val="28"/>
-                <w:szCs w:val="28"/>
-              </w:rPr>
-              <w:t>enemy prototypes.</w:t>
+              <w:rPr>
+                <w:color w:val="000000" w:themeColor="text1"/>
+                <w:sz w:val="24"/>
+                <w:szCs w:val="24"/>
+              </w:rPr>
+            </w:pPr>
+            <w:r>
+              <w:rPr>
+                <w:color w:val="000000" w:themeColor="text1"/>
+                <w:sz w:val="24"/>
+                <w:szCs w:val="24"/>
+              </w:rPr>
+              <w:t>Created a ‘Showcase’ level for the Concept Presentation as well as a basic enemy prototype. Continued to work on physics, collision resolution</w:t>
+            </w:r>
+            <w:r>
+              <w:rPr>
+                <w:color w:val="000000" w:themeColor="text1"/>
+                <w:sz w:val="24"/>
+                <w:szCs w:val="24"/>
+              </w:rPr>
+              <w:t>,</w:t>
+            </w:r>
+            <w:r>
+              <w:rPr>
+                <w:color w:val="000000" w:themeColor="text1"/>
+                <w:sz w:val="24"/>
+                <w:szCs w:val="24"/>
+              </w:rPr>
+              <w:t xml:space="preserve"> and bug testing/fixing.</w:t>
             </w:r>
           </w:p>
         </w:tc>
@@ -825,18 +809,27 @@
               <w:rPr>
                 <w:b/>
                 <w:color w:val="000000" w:themeColor="text1"/>
-                <w:sz w:val="28"/>
-                <w:szCs w:val="28"/>
-              </w:rPr>
-            </w:pPr>
-            <w:r>
-              <w:rPr>
-                <w:b/>
-                <w:color w:val="000000" w:themeColor="text1"/>
-                <w:sz w:val="28"/>
-                <w:szCs w:val="28"/>
+                <w:sz w:val="24"/>
+                <w:szCs w:val="24"/>
+              </w:rPr>
+            </w:pPr>
+            <w:r>
+              <w:rPr>
+                <w:b/>
+                <w:color w:val="000000" w:themeColor="text1"/>
+                <w:sz w:val="24"/>
+                <w:szCs w:val="24"/>
               </w:rPr>
               <w:t>Luke Conlon</w:t>
+            </w:r>
+            <w:r>
+              <w:rPr>
+                <w:b/>
+                <w:color w:val="000000" w:themeColor="text1"/>
+                <w:sz w:val="24"/>
+                <w:szCs w:val="24"/>
+              </w:rPr>
+              <w:t>:</w:t>
             </w:r>
           </w:p>
         </w:tc>
@@ -846,28 +839,51 @@
           </w:tcPr>
           <w:p>
             <w:pPr>
-              <w:jc w:val="center"/>
-              <w:rPr>
-                <w:color w:val="000000" w:themeColor="text1"/>
-                <w:sz w:val="28"/>
-                <w:szCs w:val="28"/>
-              </w:rPr>
-            </w:pPr>
-            <w:r>
-              <w:rPr>
-                <w:color w:val="000000" w:themeColor="text1"/>
-                <w:sz w:val="28"/>
-                <w:szCs w:val="28"/>
+              <w:rPr>
+                <w:color w:val="000000" w:themeColor="text1"/>
+                <w:sz w:val="24"/>
+                <w:szCs w:val="24"/>
+              </w:rPr>
+            </w:pPr>
+            <w:r>
+              <w:rPr>
+                <w:color w:val="000000" w:themeColor="text1"/>
+                <w:sz w:val="24"/>
+                <w:szCs w:val="24"/>
               </w:rPr>
               <w:t xml:space="preserve">Created art assets including demo level background, HUD design, </w:t>
             </w:r>
             <w:r>
               <w:rPr>
                 <w:color w:val="000000" w:themeColor="text1"/>
-                <w:sz w:val="28"/>
-                <w:szCs w:val="28"/>
-              </w:rPr>
-              <w:t>and items. Set up multiplayer HUD design to follow camera/characters.</w:t>
+                <w:sz w:val="24"/>
+                <w:szCs w:val="24"/>
+              </w:rPr>
+              <w:t xml:space="preserve">and items. Set up </w:t>
+            </w:r>
+            <w:r>
+              <w:rPr>
+                <w:color w:val="000000" w:themeColor="text1"/>
+                <w:sz w:val="24"/>
+                <w:szCs w:val="24"/>
+              </w:rPr>
+              <w:t xml:space="preserve">single player and </w:t>
+            </w:r>
+            <w:r>
+              <w:rPr>
+                <w:color w:val="000000" w:themeColor="text1"/>
+                <w:sz w:val="24"/>
+                <w:szCs w:val="24"/>
+              </w:rPr>
+              <w:t>multiplayer HUD design to follow camera/charac</w:t>
+            </w:r>
+            <w:r>
+              <w:rPr>
+                <w:color w:val="000000" w:themeColor="text1"/>
+                <w:sz w:val="24"/>
+                <w:szCs w:val="24"/>
+              </w:rPr>
+              <w:t>ters without lag.</w:t>
             </w:r>
           </w:p>
         </w:tc>
@@ -883,18 +899,27 @@
               <w:rPr>
                 <w:b/>
                 <w:color w:val="000000" w:themeColor="text1"/>
-                <w:sz w:val="28"/>
-                <w:szCs w:val="28"/>
-              </w:rPr>
-            </w:pPr>
-            <w:r>
-              <w:rPr>
-                <w:b/>
-                <w:color w:val="000000" w:themeColor="text1"/>
-                <w:sz w:val="28"/>
-                <w:szCs w:val="28"/>
+                <w:sz w:val="24"/>
+                <w:szCs w:val="24"/>
+              </w:rPr>
+            </w:pPr>
+            <w:r>
+              <w:rPr>
+                <w:b/>
+                <w:color w:val="000000" w:themeColor="text1"/>
+                <w:sz w:val="24"/>
+                <w:szCs w:val="24"/>
               </w:rPr>
               <w:t>Kaden Nugent</w:t>
+            </w:r>
+            <w:r>
+              <w:rPr>
+                <w:b/>
+                <w:color w:val="000000" w:themeColor="text1"/>
+                <w:sz w:val="24"/>
+                <w:szCs w:val="24"/>
+              </w:rPr>
+              <w:t>:</w:t>
             </w:r>
           </w:p>
         </w:tc>
@@ -904,20 +929,19 @@
           </w:tcPr>
           <w:p>
             <w:pPr>
-              <w:jc w:val="center"/>
-              <w:rPr>
-                <w:color w:val="000000" w:themeColor="text1"/>
-                <w:sz w:val="28"/>
-                <w:szCs w:val="36"/>
-              </w:rPr>
-            </w:pPr>
-            <w:r>
-              <w:rPr>
-                <w:color w:val="000000" w:themeColor="text1"/>
-                <w:sz w:val="28"/>
-                <w:szCs w:val="36"/>
-              </w:rPr>
-              <w:t>Worked on collision detection and resolution. Also edited current object manager for proper memory allocation.</w:t>
+              <w:rPr>
+                <w:color w:val="000000" w:themeColor="text1"/>
+                <w:sz w:val="24"/>
+                <w:szCs w:val="24"/>
+              </w:rPr>
+            </w:pPr>
+            <w:r>
+              <w:rPr>
+                <w:color w:val="000000" w:themeColor="text1"/>
+                <w:sz w:val="24"/>
+                <w:szCs w:val="24"/>
+              </w:rPr>
+              <w:t>Finished working on basic collision and creating collision debug boxes. Added on to our current test level in order to utilize new collision functions (making objects disappear upon colliding with player).</w:t>
             </w:r>
           </w:p>
         </w:tc>
@@ -928,8 +952,8 @@
         <w:spacing w:after="0"/>
         <w:rPr>
           <w:color w:val="000000" w:themeColor="text1"/>
-          <w:sz w:val="28"/>
-          <w:szCs w:val="28"/>
+          <w:sz w:val="24"/>
+          <w:szCs w:val="24"/>
         </w:rPr>
       </w:pPr>
     </w:p>
@@ -939,15 +963,15 @@
         <w:jc w:val="center"/>
         <w:rPr>
           <w:color w:val="000000" w:themeColor="text1"/>
-          <w:sz w:val="36"/>
-          <w:szCs w:val="36"/>
-        </w:rPr>
-      </w:pPr>
-      <w:r>
-        <w:rPr>
-          <w:color w:val="000000" w:themeColor="text1"/>
-          <w:sz w:val="36"/>
-          <w:szCs w:val="36"/>
+          <w:sz w:val="28"/>
+          <w:szCs w:val="24"/>
+        </w:rPr>
+      </w:pPr>
+      <w:r>
+        <w:rPr>
+          <w:color w:val="000000" w:themeColor="text1"/>
+          <w:sz w:val="28"/>
+          <w:szCs w:val="24"/>
         </w:rPr>
         <w:t>Objectives:</w:t>
       </w:r>
@@ -973,18 +997,27 @@
               <w:rPr>
                 <w:b/>
                 <w:color w:val="000000" w:themeColor="text1"/>
-                <w:sz w:val="28"/>
-                <w:szCs w:val="28"/>
-              </w:rPr>
-            </w:pPr>
-            <w:r>
-              <w:rPr>
-                <w:b/>
-                <w:color w:val="000000" w:themeColor="text1"/>
-                <w:sz w:val="28"/>
-                <w:szCs w:val="28"/>
+                <w:sz w:val="24"/>
+                <w:szCs w:val="24"/>
+              </w:rPr>
+            </w:pPr>
+            <w:r>
+              <w:rPr>
+                <w:b/>
+                <w:color w:val="000000" w:themeColor="text1"/>
+                <w:sz w:val="24"/>
+                <w:szCs w:val="24"/>
               </w:rPr>
               <w:t>Juli Gregg</w:t>
+            </w:r>
+            <w:r>
+              <w:rPr>
+                <w:b/>
+                <w:color w:val="000000" w:themeColor="text1"/>
+                <w:sz w:val="24"/>
+                <w:szCs w:val="24"/>
+              </w:rPr>
+              <w:t>:</w:t>
             </w:r>
           </w:p>
         </w:tc>
@@ -994,20 +1027,19 @@
           </w:tcPr>
           <w:p>
             <w:pPr>
-              <w:jc w:val="center"/>
-              <w:rPr>
-                <w:color w:val="000000" w:themeColor="text1"/>
-                <w:sz w:val="28"/>
-                <w:szCs w:val="28"/>
-              </w:rPr>
-            </w:pPr>
-            <w:r>
-              <w:rPr>
-                <w:color w:val="000000" w:themeColor="text1"/>
-                <w:sz w:val="28"/>
-                <w:szCs w:val="28"/>
-              </w:rPr>
-              <w:t>.</w:t>
+              <w:rPr>
+                <w:color w:val="000000" w:themeColor="text1"/>
+                <w:sz w:val="24"/>
+                <w:szCs w:val="24"/>
+              </w:rPr>
+            </w:pPr>
+            <w:r>
+              <w:rPr>
+                <w:color w:val="000000" w:themeColor="text1"/>
+                <w:sz w:val="24"/>
+                <w:szCs w:val="24"/>
+              </w:rPr>
+              <w:t>Implement a Frame rate Controller and work on character design mock ups.</w:t>
             </w:r>
           </w:p>
         </w:tc>
@@ -1023,18 +1055,27 @@
               <w:rPr>
                 <w:b/>
                 <w:color w:val="000000" w:themeColor="text1"/>
-                <w:sz w:val="28"/>
-                <w:szCs w:val="28"/>
-              </w:rPr>
-            </w:pPr>
-            <w:r>
-              <w:rPr>
-                <w:b/>
-                <w:color w:val="000000" w:themeColor="text1"/>
-                <w:sz w:val="28"/>
-                <w:szCs w:val="28"/>
+                <w:sz w:val="24"/>
+                <w:szCs w:val="24"/>
+              </w:rPr>
+            </w:pPr>
+            <w:r>
+              <w:rPr>
+                <w:b/>
+                <w:color w:val="000000" w:themeColor="text1"/>
+                <w:sz w:val="24"/>
+                <w:szCs w:val="24"/>
               </w:rPr>
               <w:t>Dan Muller</w:t>
+            </w:r>
+            <w:r>
+              <w:rPr>
+                <w:b/>
+                <w:color w:val="000000" w:themeColor="text1"/>
+                <w:sz w:val="24"/>
+                <w:szCs w:val="24"/>
+              </w:rPr>
+              <w:t>:</w:t>
             </w:r>
           </w:p>
         </w:tc>
@@ -1044,13 +1085,20 @@
           </w:tcPr>
           <w:p>
             <w:pPr>
-              <w:jc w:val="center"/>
-              <w:rPr>
-                <w:color w:val="000000" w:themeColor="text1"/>
-                <w:sz w:val="28"/>
-                <w:szCs w:val="28"/>
-              </w:rPr>
-            </w:pPr>
+              <w:rPr>
+                <w:color w:val="000000" w:themeColor="text1"/>
+                <w:sz w:val="24"/>
+                <w:szCs w:val="24"/>
+              </w:rPr>
+            </w:pPr>
+            <w:r>
+              <w:rPr>
+                <w:color w:val="000000" w:themeColor="text1"/>
+                <w:sz w:val="24"/>
+                <w:szCs w:val="24"/>
+              </w:rPr>
+              <w:t>Plan to work with Kaden on enhancing collision and resolution. Plan to add “bounciness” function to current physics.</w:t>
+            </w:r>
           </w:p>
         </w:tc>
       </w:tr>
@@ -1065,18 +1113,27 @@
               <w:rPr>
                 <w:b/>
                 <w:color w:val="000000" w:themeColor="text1"/>
-                <w:sz w:val="28"/>
-                <w:szCs w:val="28"/>
-              </w:rPr>
-            </w:pPr>
-            <w:r>
-              <w:rPr>
-                <w:b/>
-                <w:color w:val="000000" w:themeColor="text1"/>
-                <w:sz w:val="28"/>
-                <w:szCs w:val="28"/>
+                <w:sz w:val="24"/>
+                <w:szCs w:val="24"/>
+              </w:rPr>
+            </w:pPr>
+            <w:r>
+              <w:rPr>
+                <w:b/>
+                <w:color w:val="000000" w:themeColor="text1"/>
+                <w:sz w:val="24"/>
+                <w:szCs w:val="24"/>
               </w:rPr>
               <w:t>Luke Conlon</w:t>
+            </w:r>
+            <w:r>
+              <w:rPr>
+                <w:b/>
+                <w:color w:val="000000" w:themeColor="text1"/>
+                <w:sz w:val="24"/>
+                <w:szCs w:val="24"/>
+              </w:rPr>
+              <w:t>:</w:t>
             </w:r>
           </w:p>
         </w:tc>
@@ -1086,13 +1143,20 @@
           </w:tcPr>
           <w:p>
             <w:pPr>
-              <w:jc w:val="center"/>
-              <w:rPr>
-                <w:color w:val="000000" w:themeColor="text1"/>
-                <w:sz w:val="28"/>
-                <w:szCs w:val="28"/>
-              </w:rPr>
-            </w:pPr>
+              <w:rPr>
+                <w:color w:val="000000" w:themeColor="text1"/>
+                <w:sz w:val="24"/>
+                <w:szCs w:val="24"/>
+              </w:rPr>
+            </w:pPr>
+            <w:r>
+              <w:rPr>
+                <w:color w:val="000000" w:themeColor="text1"/>
+                <w:sz w:val="24"/>
+                <w:szCs w:val="24"/>
+              </w:rPr>
+              <w:t xml:space="preserve">Plan to start working on input and making a new version of HUD that better explains to player their health, XP, and other items. </w:t>
+            </w:r>
           </w:p>
         </w:tc>
       </w:tr>
@@ -1107,18 +1171,27 @@
               <w:rPr>
                 <w:b/>
                 <w:color w:val="000000" w:themeColor="text1"/>
-                <w:sz w:val="28"/>
-                <w:szCs w:val="28"/>
-              </w:rPr>
-            </w:pPr>
-            <w:r>
-              <w:rPr>
-                <w:b/>
-                <w:color w:val="000000" w:themeColor="text1"/>
-                <w:sz w:val="28"/>
-                <w:szCs w:val="28"/>
+                <w:sz w:val="24"/>
+                <w:szCs w:val="24"/>
+              </w:rPr>
+            </w:pPr>
+            <w:r>
+              <w:rPr>
+                <w:b/>
+                <w:color w:val="000000" w:themeColor="text1"/>
+                <w:sz w:val="24"/>
+                <w:szCs w:val="24"/>
               </w:rPr>
               <w:t>Kaden Nugent</w:t>
+            </w:r>
+            <w:r>
+              <w:rPr>
+                <w:b/>
+                <w:color w:val="000000" w:themeColor="text1"/>
+                <w:sz w:val="24"/>
+                <w:szCs w:val="24"/>
+              </w:rPr>
+              <w:t>:</w:t>
             </w:r>
           </w:p>
         </w:tc>
@@ -1128,13 +1201,44 @@
           </w:tcPr>
           <w:p>
             <w:pPr>
-              <w:jc w:val="center"/>
-              <w:rPr>
-                <w:color w:val="000000" w:themeColor="text1"/>
-                <w:sz w:val="36"/>
-                <w:szCs w:val="36"/>
-              </w:rPr>
-            </w:pPr>
+              <w:rPr>
+                <w:color w:val="000000" w:themeColor="text1"/>
+                <w:sz w:val="24"/>
+                <w:szCs w:val="24"/>
+              </w:rPr>
+            </w:pPr>
+            <w:r>
+              <w:rPr>
+                <w:color w:val="000000" w:themeColor="text1"/>
+                <w:sz w:val="24"/>
+                <w:szCs w:val="24"/>
+              </w:rPr>
+              <w:t xml:space="preserve">Plan to </w:t>
+            </w:r>
+            <w:r>
+              <w:rPr>
+                <w:color w:val="000000" w:themeColor="text1"/>
+                <w:sz w:val="24"/>
+                <w:szCs w:val="24"/>
+              </w:rPr>
+              <w:t>draw out some level landscapes and make more function</w:t>
+            </w:r>
+            <w:r>
+              <w:rPr>
+                <w:color w:val="000000" w:themeColor="text1"/>
+                <w:sz w:val="24"/>
+                <w:szCs w:val="24"/>
+              </w:rPr>
+              <w:t>s</w:t>
+            </w:r>
+            <w:r>
+              <w:rPr>
+                <w:color w:val="000000" w:themeColor="text1"/>
+                <w:sz w:val="24"/>
+                <w:szCs w:val="24"/>
+              </w:rPr>
+              <w:t xml:space="preserve"> to be used/utilized in levels.</w:t>
+            </w:r>
           </w:p>
         </w:tc>
       </w:tr>
@@ -1145,18 +1249,8 @@
         <w:jc w:val="center"/>
         <w:rPr>
           <w:color w:val="000000" w:themeColor="text1"/>
-          <w:sz w:val="28"/>
-          <w:szCs w:val="28"/>
-        </w:rPr>
-      </w:pPr>
-    </w:p>
-    <w:p>
-      <w:pPr>
-        <w:spacing w:after="0"/>
-        <w:rPr>
-          <w:color w:val="000000" w:themeColor="text1"/>
-          <w:sz w:val="28"/>
-          <w:szCs w:val="28"/>
+          <w:sz w:val="24"/>
+          <w:szCs w:val="24"/>
         </w:rPr>
       </w:pPr>
     </w:p>
@@ -1166,62 +1260,191 @@
         <w:jc w:val="center"/>
         <w:rPr>
           <w:color w:val="000000" w:themeColor="text1"/>
-          <w:sz w:val="36"/>
-          <w:szCs w:val="36"/>
-        </w:rPr>
-      </w:pPr>
-      <w:r>
-        <w:rPr>
-          <w:color w:val="000000" w:themeColor="text1"/>
-          <w:sz w:val="36"/>
-          <w:szCs w:val="36"/>
+          <w:sz w:val="24"/>
+          <w:szCs w:val="24"/>
+        </w:rPr>
+      </w:pPr>
+      <w:r>
+        <w:rPr>
+          <w:color w:val="000000" w:themeColor="text1"/>
+          <w:sz w:val="24"/>
+          <w:szCs w:val="24"/>
         </w:rPr>
         <w:br w:type="column"/>
       </w:r>
       <w:r>
         <w:rPr>
           <w:color w:val="000000" w:themeColor="text1"/>
-          <w:sz w:val="36"/>
-          <w:szCs w:val="36"/>
+          <w:sz w:val="28"/>
+          <w:szCs w:val="24"/>
         </w:rPr>
         <w:lastRenderedPageBreak/>
-        <w:t>Highlights:</w:t>
-      </w:r>
-    </w:p>
+        <w:t>Group Accomplishments</w:t>
+      </w:r>
+      <w:r>
+        <w:rPr>
+          <w:color w:val="000000" w:themeColor="text1"/>
+          <w:sz w:val="28"/>
+          <w:szCs w:val="24"/>
+        </w:rPr>
+        <w:t>:</w:t>
+      </w:r>
+    </w:p>
+    <w:tbl>
+      <w:tblPr>
+        <w:tblStyle w:val="TableGrid"/>
+        <w:tblpPr w:leftFromText="180" w:rightFromText="180" w:vertAnchor="text" w:horzAnchor="margin" w:tblpY="151"/>
+        <w:tblW w:w="0" w:type="auto"/>
+        <w:tblLook w:val="04A0" w:firstRow="1" w:lastRow="0" w:firstColumn="1" w:lastColumn="0" w:noHBand="0" w:noVBand="1"/>
+      </w:tblPr>
+      <w:tblGrid>
+        <w:gridCol w:w="1975"/>
+        <w:gridCol w:w="7375"/>
+      </w:tblGrid>
+      <w:tr>
+        <w:tc>
+          <w:tcPr>
+            <w:tcW w:w="1975" w:type="dxa"/>
+          </w:tcPr>
+          <w:p>
+            <w:pPr>
+              <w:jc w:val="center"/>
+              <w:rPr>
+                <w:b/>
+                <w:color w:val="000000" w:themeColor="text1"/>
+                <w:sz w:val="24"/>
+                <w:szCs w:val="24"/>
+              </w:rPr>
+            </w:pPr>
+            <w:r>
+              <w:rPr>
+                <w:b/>
+                <w:color w:val="000000" w:themeColor="text1"/>
+                <w:sz w:val="24"/>
+                <w:szCs w:val="24"/>
+              </w:rPr>
+              <w:t>Weekly Group Meeting</w:t>
+            </w:r>
+          </w:p>
+        </w:tc>
+        <w:tc>
+          <w:tcPr>
+            <w:tcW w:w="7375" w:type="dxa"/>
+          </w:tcPr>
+          <w:p>
+            <w:pPr>
+              <w:rPr>
+                <w:color w:val="000000" w:themeColor="text1"/>
+                <w:sz w:val="24"/>
+                <w:szCs w:val="24"/>
+              </w:rPr>
+            </w:pPr>
+            <w:r>
+              <w:rPr>
+                <w:color w:val="000000" w:themeColor="text1"/>
+                <w:sz w:val="24"/>
+                <w:szCs w:val="24"/>
+              </w:rPr>
+              <w:t>Together we went through and filled in the missing components that Luke needed to finish our GDD rough draft. Began to fill in TDD. Any code that was added that week was explained to the group. Discussed and decided on a pace we want to continue at.</w:t>
+            </w:r>
+          </w:p>
+        </w:tc>
+      </w:tr>
+      <w:tr>
+        <w:tc>
+          <w:tcPr>
+            <w:tcW w:w="1975" w:type="dxa"/>
+          </w:tcPr>
+          <w:p>
+            <w:pPr>
+              <w:jc w:val="center"/>
+              <w:rPr>
+                <w:b/>
+                <w:color w:val="000000" w:themeColor="text1"/>
+                <w:sz w:val="24"/>
+                <w:szCs w:val="24"/>
+              </w:rPr>
+            </w:pPr>
+            <w:r>
+              <w:rPr>
+                <w:b/>
+                <w:color w:val="000000" w:themeColor="text1"/>
+                <w:sz w:val="24"/>
+                <w:szCs w:val="24"/>
+              </w:rPr>
+              <w:t>Repository</w:t>
+            </w:r>
+          </w:p>
+          <w:p>
+            <w:pPr>
+              <w:jc w:val="center"/>
+              <w:rPr>
+                <w:b/>
+                <w:color w:val="000000" w:themeColor="text1"/>
+                <w:sz w:val="24"/>
+                <w:szCs w:val="24"/>
+              </w:rPr>
+            </w:pPr>
+            <w:r>
+              <w:rPr>
+                <w:b/>
+                <w:color w:val="000000" w:themeColor="text1"/>
+                <w:sz w:val="24"/>
+                <w:szCs w:val="24"/>
+              </w:rPr>
+              <w:t>Commit Stats</w:t>
+            </w:r>
+          </w:p>
+        </w:tc>
+        <w:tc>
+          <w:tcPr>
+            <w:tcW w:w="7375" w:type="dxa"/>
+          </w:tcPr>
+          <w:p>
+            <w:pPr>
+              <w:rPr>
+                <w:color w:val="000000" w:themeColor="text1"/>
+                <w:sz w:val="24"/>
+                <w:szCs w:val="24"/>
+              </w:rPr>
+            </w:pPr>
+            <w:r>
+              <w:rPr>
+                <w:color w:val="000000" w:themeColor="text1"/>
+                <w:sz w:val="24"/>
+                <w:szCs w:val="24"/>
+              </w:rPr>
+              <w:t>This week: 85 commits</w:t>
+            </w:r>
+          </w:p>
+          <w:p>
+            <w:pPr>
+              <w:rPr>
+                <w:color w:val="000000" w:themeColor="text1"/>
+                <w:sz w:val="24"/>
+                <w:szCs w:val="24"/>
+              </w:rPr>
+            </w:pPr>
+            <w:r>
+              <w:rPr>
+                <w:color w:val="000000" w:themeColor="text1"/>
+                <w:sz w:val="24"/>
+                <w:szCs w:val="24"/>
+              </w:rPr>
+              <w:t>This month: 178 commits</w:t>
+            </w:r>
+          </w:p>
+        </w:tc>
+      </w:tr>
+    </w:tbl>
     <w:p>
       <w:pPr>
         <w:spacing w:after="0"/>
         <w:jc w:val="center"/>
         <w:rPr>
           <w:color w:val="000000" w:themeColor="text1"/>
-          <w:sz w:val="28"/>
-          <w:szCs w:val="28"/>
-        </w:rPr>
-      </w:pPr>
-      <w:r>
-        <w:rPr>
-          <w:color w:val="000000" w:themeColor="text1"/>
-          <w:sz w:val="28"/>
-          <w:szCs w:val="28"/>
-        </w:rPr>
-        <w:t xml:space="preserve"> </w:t>
-      </w:r>
-      <w:r>
-        <w:rPr>
-          <w:color w:val="000000" w:themeColor="text1"/>
-          <w:sz w:val="28"/>
-          <w:szCs w:val="28"/>
-        </w:rPr>
-        <w:t>We are currently ahead and everyone is consistently working in order to remain ahead. For our concept presentation we have some physics implemented, movement, level changing, some collision, sample backgrounds and HUD design, and camera movement.</w:t>
-      </w:r>
-    </w:p>
-    <w:p>
-      <w:pPr>
-        <w:spacing w:after="0"/>
-        <w:rPr>
-          <w:color w:val="000000" w:themeColor="text1"/>
-          <w:sz w:val="28"/>
-          <w:szCs w:val="28"/>
+          <w:sz w:val="24"/>
+          <w:szCs w:val="24"/>
         </w:rPr>
       </w:pPr>
     </w:p>
@@ -1231,17 +1454,25 @@
         <w:jc w:val="center"/>
         <w:rPr>
           <w:color w:val="000000" w:themeColor="text1"/>
-          <w:sz w:val="36"/>
-          <w:szCs w:val="28"/>
-        </w:rPr>
-      </w:pPr>
-      <w:r>
-        <w:rPr>
-          <w:color w:val="000000" w:themeColor="text1"/>
-          <w:sz w:val="36"/>
-          <w:szCs w:val="28"/>
-        </w:rPr>
-        <w:t>Risks &amp; Mitigations:</w:t>
+          <w:sz w:val="28"/>
+          <w:szCs w:val="24"/>
+        </w:rPr>
+      </w:pPr>
+      <w:r>
+        <w:rPr>
+          <w:color w:val="000000" w:themeColor="text1"/>
+          <w:sz w:val="28"/>
+          <w:szCs w:val="24"/>
+        </w:rPr>
+        <w:t>Group Objectives</w:t>
+      </w:r>
+      <w:r>
+        <w:rPr>
+          <w:color w:val="000000" w:themeColor="text1"/>
+          <w:sz w:val="28"/>
+          <w:szCs w:val="24"/>
+        </w:rPr>
+        <w:t>:</w:t>
       </w:r>
     </w:p>
     <w:tbl>
@@ -1251,8 +1482,177 @@
         <w:tblLook w:val="04A0" w:firstRow="1" w:lastRow="0" w:firstColumn="1" w:lastColumn="0" w:noHBand="0" w:noVBand="1"/>
       </w:tblPr>
       <w:tblGrid>
-        <w:gridCol w:w="1894"/>
-        <w:gridCol w:w="7456"/>
+        <w:gridCol w:w="1975"/>
+        <w:gridCol w:w="7375"/>
+      </w:tblGrid>
+      <w:tr>
+        <w:tc>
+          <w:tcPr>
+            <w:tcW w:w="1975" w:type="dxa"/>
+          </w:tcPr>
+          <w:p>
+            <w:pPr>
+              <w:jc w:val="center"/>
+              <w:rPr>
+                <w:b/>
+                <w:color w:val="000000" w:themeColor="text1"/>
+                <w:sz w:val="24"/>
+                <w:szCs w:val="24"/>
+              </w:rPr>
+            </w:pPr>
+            <w:r>
+              <w:rPr>
+                <w:b/>
+                <w:color w:val="000000" w:themeColor="text1"/>
+                <w:sz w:val="24"/>
+                <w:szCs w:val="24"/>
+              </w:rPr>
+              <w:t>Weekly Group Meeting</w:t>
+            </w:r>
+          </w:p>
+        </w:tc>
+        <w:tc>
+          <w:tcPr>
+            <w:tcW w:w="7375" w:type="dxa"/>
+          </w:tcPr>
+          <w:p>
+            <w:pPr>
+              <w:rPr>
+                <w:color w:val="000000" w:themeColor="text1"/>
+                <w:sz w:val="24"/>
+                <w:szCs w:val="24"/>
+              </w:rPr>
+            </w:pPr>
+            <w:r>
+              <w:rPr>
+                <w:color w:val="000000" w:themeColor="text1"/>
+                <w:sz w:val="24"/>
+                <w:szCs w:val="24"/>
+              </w:rPr>
+              <w:t>Plan to go over and finish TDD and discuss new code that has been implemented by team members. Discuss and resolve issue</w:t>
+            </w:r>
+            <w:r>
+              <w:rPr>
+                <w:color w:val="000000" w:themeColor="text1"/>
+                <w:sz w:val="24"/>
+                <w:szCs w:val="24"/>
+              </w:rPr>
+              <w:t>s relating to code and game lag as well as begin to start more in depth level design.</w:t>
+            </w:r>
+          </w:p>
+        </w:tc>
+      </w:tr>
+    </w:tbl>
+    <w:p>
+      <w:pPr>
+        <w:spacing w:after="0"/>
+        <w:rPr>
+          <w:color w:val="000000" w:themeColor="text1"/>
+          <w:sz w:val="24"/>
+          <w:szCs w:val="24"/>
+        </w:rPr>
+      </w:pPr>
+    </w:p>
+    <w:p>
+      <w:pPr>
+        <w:spacing w:after="0"/>
+        <w:jc w:val="center"/>
+        <w:rPr>
+          <w:color w:val="000000" w:themeColor="text1"/>
+          <w:sz w:val="28"/>
+          <w:szCs w:val="24"/>
+        </w:rPr>
+      </w:pPr>
+      <w:r>
+        <w:rPr>
+          <w:color w:val="000000" w:themeColor="text1"/>
+          <w:sz w:val="28"/>
+          <w:szCs w:val="24"/>
+        </w:rPr>
+        <w:t>Highlights:</w:t>
+      </w:r>
+    </w:p>
+    <w:p>
+      <w:pPr>
+        <w:spacing w:after="0"/>
+        <w:jc w:val="center"/>
+        <w:rPr>
+          <w:color w:val="000000" w:themeColor="text1"/>
+          <w:sz w:val="24"/>
+          <w:szCs w:val="24"/>
+        </w:rPr>
+      </w:pPr>
+      <w:r>
+        <w:rPr>
+          <w:color w:val="000000" w:themeColor="text1"/>
+          <w:sz w:val="24"/>
+          <w:szCs w:val="24"/>
+        </w:rPr>
+        <w:t xml:space="preserve"> </w:t>
+      </w:r>
+      <w:r>
+        <w:rPr>
+          <w:color w:val="000000" w:themeColor="text1"/>
+          <w:sz w:val="24"/>
+          <w:szCs w:val="24"/>
+        </w:rPr>
+        <w:t>We are currently ahead and everyone is consistently working in order to remain ahead. For our concept presentation we have some physics implemented, movement, level changing, some collision</w:t>
+      </w:r>
+      <w:r>
+        <w:rPr>
+          <w:color w:val="000000" w:themeColor="text1"/>
+          <w:sz w:val="24"/>
+          <w:szCs w:val="24"/>
+        </w:rPr>
+        <w:t>, platforms</w:t>
+      </w:r>
+      <w:r>
+        <w:rPr>
+          <w:color w:val="000000" w:themeColor="text1"/>
+          <w:sz w:val="24"/>
+          <w:szCs w:val="24"/>
+        </w:rPr>
+        <w:t>, sample backgrounds and HUD design, and camera movement.</w:t>
+      </w:r>
+    </w:p>
+    <w:p>
+      <w:pPr>
+        <w:spacing w:after="0"/>
+        <w:rPr>
+          <w:color w:val="000000" w:themeColor="text1"/>
+          <w:sz w:val="28"/>
+          <w:szCs w:val="28"/>
+        </w:rPr>
+      </w:pPr>
+    </w:p>
+    <w:p>
+      <w:pPr>
+        <w:spacing w:after="0"/>
+        <w:jc w:val="center"/>
+        <w:rPr>
+          <w:color w:val="000000" w:themeColor="text1"/>
+          <w:sz w:val="28"/>
+          <w:szCs w:val="28"/>
+        </w:rPr>
+      </w:pPr>
+      <w:r>
+        <w:rPr>
+          <w:color w:val="000000" w:themeColor="text1"/>
+          <w:sz w:val="28"/>
+          <w:szCs w:val="28"/>
+        </w:rPr>
+        <w:t>Risks &amp; Mitigations:</w:t>
+      </w:r>
+    </w:p>
+    <w:tbl>
+      <w:tblPr>
+        <w:tblStyle w:val="TableGrid"/>
+        <w:tblW w:w="0" w:type="auto"/>
+        <w:tblLook w:val="04A0" w:firstRow="1" w:lastRow="0" w:firstColumn="1" w:lastColumn="0" w:noHBand="0" w:noVBand="1"/>
+      </w:tblPr>
+      <w:tblGrid>
+        <w:gridCol w:w="1795"/>
+        <w:gridCol w:w="7555"/>
       </w:tblGrid>
       <w:tr>
         <w:tc>
@@ -1265,7 +1665,7 @@
               <w:rPr>
                 <w:b/>
                 <w:color w:val="000000" w:themeColor="text1"/>
-                <w:sz w:val="28"/>
+                <w:sz w:val="22"/>
                 <w:szCs w:val="28"/>
               </w:rPr>
             </w:pPr>
@@ -1273,7 +1673,7 @@
               <w:rPr>
                 <w:b/>
                 <w:color w:val="000000" w:themeColor="text1"/>
-                <w:sz w:val="28"/>
+                <w:sz w:val="22"/>
                 <w:szCs w:val="28"/>
               </w:rPr>
               <w:t>RISK</w:t>
@@ -1282,7 +1682,7 @@
               <w:rPr>
                 <w:b/>
                 <w:color w:val="000000" w:themeColor="text1"/>
-                <w:sz w:val="28"/>
+                <w:sz w:val="22"/>
                 <w:szCs w:val="28"/>
               </w:rPr>
               <w:t>S</w:t>
@@ -1291,7 +1691,7 @@
               <w:rPr>
                 <w:b/>
                 <w:color w:val="000000" w:themeColor="text1"/>
-                <w:sz w:val="28"/>
+                <w:sz w:val="22"/>
                 <w:szCs w:val="28"/>
               </w:rPr>
               <w:t>:</w:t>
@@ -1306,14 +1706,14 @@
             <w:pPr>
               <w:rPr>
                 <w:color w:val="000000" w:themeColor="text1"/>
-                <w:sz w:val="28"/>
+                <w:sz w:val="22"/>
                 <w:szCs w:val="28"/>
               </w:rPr>
             </w:pPr>
             <w:r>
               <w:rPr>
                 <w:color w:val="000000" w:themeColor="text1"/>
-                <w:sz w:val="28"/>
+                <w:sz w:val="22"/>
                 <w:szCs w:val="28"/>
               </w:rPr>
               <w:t>(1) While getting ahead is good it may result in code that is less efficient or poor implementation.</w:t>
@@ -1323,14 +1723,14 @@
             <w:pPr>
               <w:rPr>
                 <w:color w:val="000000" w:themeColor="text1"/>
-                <w:sz w:val="28"/>
+                <w:sz w:val="22"/>
                 <w:szCs w:val="28"/>
               </w:rPr>
             </w:pPr>
             <w:r>
               <w:rPr>
                 <w:color w:val="000000" w:themeColor="text1"/>
-                <w:sz w:val="28"/>
+                <w:sz w:val="22"/>
                 <w:szCs w:val="28"/>
               </w:rPr>
               <w:t>(2) There was a legitimate concern about lack of space to work in Edison/Tesla with good internet connection. We commit to our repository a lot and without internet our builds may become harder to merge.</w:t>
@@ -1340,14 +1740,14 @@
             <w:pPr>
               <w:rPr>
                 <w:color w:val="000000" w:themeColor="text1"/>
-                <w:sz w:val="28"/>
+                <w:sz w:val="22"/>
                 <w:szCs w:val="28"/>
               </w:rPr>
             </w:pPr>
             <w:r>
               <w:rPr>
                 <w:color w:val="000000" w:themeColor="text1"/>
-                <w:sz w:val="28"/>
+                <w:sz w:val="22"/>
                 <w:szCs w:val="28"/>
               </w:rPr>
               <w:t>(3) We have a lot of plans for this game that due to limited amount of time we may not be able to implement everything that we want to.</w:t>
@@ -1366,7 +1766,7 @@
               <w:rPr>
                 <w:b/>
                 <w:color w:val="000000" w:themeColor="text1"/>
-                <w:sz w:val="28"/>
+                <w:sz w:val="22"/>
                 <w:szCs w:val="28"/>
               </w:rPr>
             </w:pPr>
@@ -1374,7 +1774,7 @@
               <w:rPr>
                 <w:b/>
                 <w:color w:val="000000" w:themeColor="text1"/>
-                <w:sz w:val="28"/>
+                <w:sz w:val="22"/>
                 <w:szCs w:val="28"/>
               </w:rPr>
               <w:t>MITIGATION</w:t>
@@ -1383,7 +1783,7 @@
               <w:rPr>
                 <w:b/>
                 <w:color w:val="000000" w:themeColor="text1"/>
-                <w:sz w:val="28"/>
+                <w:sz w:val="22"/>
                 <w:szCs w:val="28"/>
               </w:rPr>
               <w:t>S</w:t>
@@ -1392,7 +1792,7 @@
               <w:rPr>
                 <w:b/>
                 <w:color w:val="000000" w:themeColor="text1"/>
-                <w:sz w:val="28"/>
+                <w:sz w:val="22"/>
                 <w:szCs w:val="28"/>
               </w:rPr>
               <w:t>:</w:t>
@@ -1407,14 +1807,14 @@
             <w:pPr>
               <w:rPr>
                 <w:color w:val="000000" w:themeColor="text1"/>
-                <w:sz w:val="28"/>
+                <w:sz w:val="22"/>
                 <w:szCs w:val="28"/>
               </w:rPr>
             </w:pPr>
             <w:r>
               <w:rPr>
                 <w:color w:val="000000" w:themeColor="text1"/>
-                <w:sz w:val="28"/>
+                <w:sz w:val="22"/>
                 <w:szCs w:val="28"/>
               </w:rPr>
               <w:t>(1) We have attempted to make our code easy to swap in and out if we need to replace code in the future once we learn proper implementation through CS230.</w:t>
@@ -1424,14 +1824,14 @@
             <w:pPr>
               <w:rPr>
                 <w:color w:val="000000" w:themeColor="text1"/>
-                <w:sz w:val="28"/>
+                <w:sz w:val="22"/>
                 <w:szCs w:val="28"/>
               </w:rPr>
             </w:pPr>
             <w:r>
               <w:rPr>
                 <w:color w:val="000000" w:themeColor="text1"/>
-                <w:sz w:val="28"/>
+                <w:sz w:val="22"/>
                 <w:szCs w:val="28"/>
               </w:rPr>
               <w:t>(2) Discussed areas to work for freshman with powers sources with student affairs. Also began working together outside of school.</w:t>
@@ -1441,30 +1841,41 @@
             <w:pPr>
               <w:rPr>
                 <w:color w:val="000000" w:themeColor="text1"/>
-                <w:sz w:val="28"/>
+                <w:sz w:val="22"/>
                 <w:szCs w:val="28"/>
               </w:rPr>
             </w:pPr>
             <w:r>
               <w:rPr>
                 <w:color w:val="000000" w:themeColor="text1"/>
-                <w:sz w:val="28"/>
+                <w:sz w:val="22"/>
                 <w:szCs w:val="28"/>
               </w:rPr>
               <w:t xml:space="preserve">(3) Attempt to keep a realistic timeline and slowly weave in stretch goals as we achieve the basic requirements to make our game functional and fun. </w:t>
             </w:r>
-            <w:r>
-              <w:rPr>
-                <w:color w:val="000000" w:themeColor="text1"/>
-                <w:sz w:val="28"/>
+          </w:p>
+          <w:p>
+            <w:pPr>
+              <w:rPr>
+                <w:color w:val="000000" w:themeColor="text1"/>
+                <w:sz w:val="22"/>
                 <w:szCs w:val="28"/>
               </w:rPr>
+            </w:pPr>
+            <w:bookmarkStart w:id="0" w:name="_GoBack"/>
+            <w:bookmarkEnd w:id="0"/>
+            <w:r>
+              <w:rPr>
+                <w:color w:val="000000" w:themeColor="text1"/>
+                <w:sz w:val="22"/>
+                <w:szCs w:val="28"/>
+              </w:rPr>
               <w:t>(</w:t>
             </w:r>
             <w:r>
               <w:rPr>
                 <w:color w:val="000000" w:themeColor="text1"/>
-                <w:sz w:val="28"/>
+                <w:sz w:val="22"/>
                 <w:szCs w:val="28"/>
               </w:rPr>
               <w:t>Ex. Multiplayer</w:t>
@@ -1472,7 +1883,7 @@
             <w:r>
               <w:rPr>
                 <w:color w:val="000000" w:themeColor="text1"/>
-                <w:sz w:val="28"/>
+                <w:sz w:val="22"/>
                 <w:szCs w:val="28"/>
               </w:rPr>
               <w:t>)</w:t>
@@ -1539,6 +1950,16 @@
           <w:szCs w:val="28"/>
         </w:rPr>
       </w:pPr>
+    </w:p>
+    <w:p>
+      <w:pPr>
+        <w:spacing w:after="0"/>
+        <w:rPr>
+          <w:color w:val="000000" w:themeColor="text1"/>
+          <w:sz w:val="28"/>
+          <w:szCs w:val="28"/>
+        </w:rPr>
+      </w:pPr>
       <w:r>
         <w:rPr>
           <w:color w:val="000000" w:themeColor="text1"/>
@@ -1697,8 +2118,6 @@
           <w:szCs w:val="28"/>
         </w:rPr>
       </w:pPr>
-      <w:bookmarkStart w:id="0" w:name="_GoBack"/>
-      <w:bookmarkEnd w:id="0"/>
     </w:p>
     <w:p>
       <w:pPr>

</xml_diff>